<commit_message>
Nu har jag ändrat tim, förstår du??? det gör inte jag
</commit_message>
<xml_diff>
--- a/HelloWorld.docx
+++ b/HelloWorld.docx
@@ -5,6 +5,16 @@
     <w:p>
       <w:r>
         <w:t>HAAJ PÅ DAAJ!</w:t>
+      </w:r>
+      <w:r>
+        <w:t xml:space="preserve"> </w:t>
+      </w:r>
+    </w:p>
+    <w:p/>
+    <w:p/>
+    <w:p>
+      <w:r>
+        <w:t>TIIIM</w:t>
       </w:r>
       <w:bookmarkStart w:id="0" w:name="_GoBack"/>
       <w:bookmarkEnd w:id="0"/>

</xml_diff>

<commit_message>
är du glad nu eller?
</commit_message>
<xml_diff>
--- a/HelloWorld.docx
+++ b/HelloWorld.docx
@@ -10,14 +10,19 @@
         <w:t xml:space="preserve"> </w:t>
       </w:r>
     </w:p>
+    <w:p>
+      <w:r>
+        <w:t>Vilken fin värld hej världen</w:t>
+      </w:r>
+      <w:bookmarkStart w:id="0" w:name="_GoBack"/>
+      <w:bookmarkEnd w:id="0"/>
+    </w:p>
     <w:p/>
     <w:p/>
     <w:p>
       <w:r>
         <w:t>TIIIM</w:t>
       </w:r>
-      <w:bookmarkStart w:id="0" w:name="_GoBack"/>
-      <w:bookmarkEnd w:id="0"/>
     </w:p>
     <w:sectPr>
       <w:pgSz w:w="11906" w:h="16838"/>

</xml_diff>